<commit_message>
HtmlContent inner table cell bug fix
</commit_message>
<xml_diff>
--- a/TsSoft.Docx.TemplateEngine.Test/ItemHtmlContentInTable.docx
+++ b/TsSoft.Docx.TemplateEngine.Test/ItemHtmlContentInTable.docx
@@ -514,6 +514,45 @@
             </w:sdt>
           </w:p>
         </w:tc>
+        <w:sdt>
+          <w:sdtPr>
+            <w:alias w:val="itemhtmlcontent"/>
+            <w:tag w:val="itemhtmlcontent"/>
+            <w:id w:val="5346842"/>
+            <w:placeholder>
+              <w:docPart w:val="DefaultPlaceholder_22675703"/>
+            </w:placeholder>
+            <w:showingPlcHdr/>
+            <w:text/>
+          </w:sdtPr>
+          <w:sdtContent>
+            <w:tc>
+              <w:tcPr>
+                <w:tcW w:w="2393" w:type="dxa"/>
+                <w:vAlign w:val="center"/>
+              </w:tcPr>
+              <w:p>
+                <w:pPr>
+                  <w:rPr>
+                    <w:lang w:val="en-US"/>
+                  </w:rPr>
+                </w:pPr>
+                <w:r>
+                  <w:rPr>
+                    <w:lang w:val="en-US"/>
+                  </w:rPr>
+                  <w:t>./</w:t>
+                </w:r>
+                <w:r>
+                  <w:rPr>
+                    <w:lang w:val="en-US"/>
+                  </w:rPr>
+                  <w:t>itemhtmlstring</w:t>
+                </w:r>
+              </w:p>
+            </w:tc>
+          </w:sdtContent>
+        </w:sdt>
         <w:tc>
           <w:tcPr>
             <w:tcW w:w="2393" w:type="dxa"/>
@@ -537,50 +576,6 @@
                 <w:rPr>
                   <w:lang w:val="en-US"/>
                 </w:rPr>
-                <w:alias w:val="ItemText"/>
-                <w:tag w:val="ItemText"/>
-                <w:id w:val="3738768"/>
-                <w:placeholder>
-                  <w:docPart w:val="058A055EFFFB4E2E9745B34B5CBD76F9"/>
-                </w:placeholder>
-                <w:showingPlcHdr/>
-              </w:sdtPr>
-              <w:sdtContent>
-                <w:r>
-                  <w:rPr>
-                    <w:lang w:val="en-US"/>
-                  </w:rPr>
-                  <w:t>./</w:t>
-                </w:r>
-                <w:proofErr w:type="spellStart"/>
-                <w:r>
-                  <w:rPr>
-                    <w:lang w:val="en-US"/>
-                  </w:rPr>
-                  <w:t>IssueDate</w:t>
-                </w:r>
-                <w:proofErr w:type="spellEnd"/>
-              </w:sdtContent>
-            </w:sdt>
-          </w:p>
-        </w:tc>
-        <w:tc>
-          <w:tcPr>
-            <w:tcW w:w="2393" w:type="dxa"/>
-            <w:vAlign w:val="center"/>
-          </w:tcPr>
-          <w:p>
-            <w:pPr>
-              <w:jc w:val="center"/>
-            </w:pPr>
-            <w:r>
-              <w:t>1</w:t>
-            </w:r>
-            <w:sdt>
-              <w:sdtPr>
-                <w:rPr>
-                  <w:lang w:val="en-US"/>
-                </w:rPr>
                 <w:alias w:val="itemhtmlcontent"/>
                 <w:tag w:val="itemhtmlcontent"/>
                 <w:id w:val="2247196"/>
@@ -595,8 +590,16 @@
                   <w:rPr>
                     <w:lang w:val="en-US"/>
                   </w:rPr>
-                  <w:t>//test/itemhtmlstring</w:t>
+                  <w:t>./</w:t>
                 </w:r>
+                <w:proofErr w:type="spellStart"/>
+                <w:r>
+                  <w:rPr>
+                    <w:lang w:val="en-US"/>
+                  </w:rPr>
+                  <w:t>itemhtmlstring</w:t>
+                </w:r>
+                <w:proofErr w:type="spellEnd"/>
               </w:sdtContent>
             </w:sdt>
           </w:p>
@@ -686,6 +689,11 @@
       </w:tr>
     </w:tbl>
     <w:p>
+      <w:pPr>
+        <w:rPr>
+          <w:lang w:val="en-US"/>
+        </w:rPr>
+      </w:pPr>
       <w:r>
         <w:rPr>
           <w:lang w:val="en-US"/>
@@ -729,16 +737,16 @@
       </w:sdtPr>
       <w:sdtContent>
         <w:p>
+          <w:pPr>
+            <w:rPr>
+              <w:lang w:val="en-US"/>
+            </w:rPr>
+          </w:pPr>
           <w:r>
-            <w:t>//</w:t>
-          </w:r>
-          <w:proofErr w:type="spellStart"/>
-          <w:r>
-            <w:t>test</w:t>
-          </w:r>
-          <w:proofErr w:type="spellEnd"/>
-          <w:r>
-            <w:t>/</w:t>
+            <w:rPr>
+              <w:lang w:val="en-US"/>
+            </w:rPr>
+            <w:t>//test/</w:t>
           </w:r>
           <w:proofErr w:type="spellStart"/>
           <w:r>
@@ -1088,35 +1096,6 @@
     </w:docPart>
     <w:docPart>
       <w:docPartPr>
-        <w:name w:val="058A055EFFFB4E2E9745B34B5CBD76F9"/>
-        <w:category>
-          <w:name w:val="Общие"/>
-          <w:gallery w:val="placeholder"/>
-        </w:category>
-        <w:types>
-          <w:type w:val="bbPlcHdr"/>
-        </w:types>
-        <w:behaviors>
-          <w:behavior w:val="content"/>
-        </w:behaviors>
-        <w:guid w:val="{1B0A7424-9D6B-4D14-9201-D6802E3D645D}"/>
-      </w:docPartPr>
-      <w:docPartBody>
-        <w:p>
-          <w:pPr>
-            <w:pStyle w:val="058A055EFFFB4E2E9745B34B5CBD76F944"/>
-          </w:pPr>
-          <w:r>
-            <w:rPr>
-              <w:lang w:val="en-US"/>
-            </w:rPr>
-            <w:t>./IssueDate</w:t>
-          </w:r>
-        </w:p>
-      </w:docPartBody>
-    </w:docPart>
-    <w:docPart>
-      <w:docPartPr>
         <w:name w:val="0B120A9EF5BA4271AF38B338C5BACC54"/>
         <w:category>
           <w:name w:val="Общие"/>
@@ -1133,7 +1112,7 @@
       <w:docPartBody>
         <w:p>
           <w:pPr>
-            <w:pStyle w:val="0B120A9EF5BA4271AF38B338C5BACC5443"/>
+            <w:pStyle w:val="0B120A9EF5BA4271AF38B338C5BACC5444"/>
           </w:pPr>
           <w:r>
             <w:rPr>
@@ -1162,7 +1141,7 @@
       <w:docPartBody>
         <w:p>
           <w:pPr>
-            <w:pStyle w:val="8FDB40882C554E8BB6998C142D1A498F43"/>
+            <w:pStyle w:val="8FDB40882C554E8BB6998C142D1A498F44"/>
           </w:pPr>
           <w:r>
             <w:rPr>
@@ -1191,7 +1170,7 @@
       <w:docPartBody>
         <w:p>
           <w:pPr>
-            <w:pStyle w:val="1B59FB409C524F9481760A4D7BBA7E9F43"/>
+            <w:pStyle w:val="1B59FB409C524F9481760A4D7BBA7E9F44"/>
           </w:pPr>
           <w:r>
             <w:rPr>
@@ -1220,7 +1199,7 @@
       <w:docPartBody>
         <w:p>
           <w:pPr>
-            <w:pStyle w:val="8107905755654256A493A74B403A466822"/>
+            <w:pStyle w:val="8107905755654256A493A74B403A466823"/>
           </w:pPr>
           <w:r>
             <w:rPr>
@@ -1261,7 +1240,7 @@
       <w:docPartBody>
         <w:p>
           <w:pPr>
-            <w:pStyle w:val="4F97FD3C763F4A2C92EE2B0B28358BB022"/>
+            <w:pStyle w:val="4F97FD3C763F4A2C92EE2B0B28358BB023"/>
           </w:pPr>
           <w:r>
             <w:rPr>
@@ -1291,7 +1270,7 @@
       <w:docPartBody>
         <w:p>
           <w:pPr>
-            <w:pStyle w:val="8D83D66CB1164013A021FD2CCC52514416"/>
+            <w:pStyle w:val="8D83D66CB1164013A021FD2CCC52514417"/>
           </w:pPr>
           <w:r>
             <w:rPr>
@@ -1326,7 +1305,7 @@
       <w:docPartBody>
         <w:p>
           <w:pPr>
-            <w:pStyle w:val="6209186819234AE58A75813DD79B1F6911"/>
+            <w:pStyle w:val="6209186819234AE58A75813DD79B1F6912"/>
           </w:pPr>
           <w:r>
             <w:rPr>
@@ -1355,7 +1334,7 @@
       <w:docPartBody>
         <w:p>
           <w:pPr>
-            <w:pStyle w:val="F48F317B31B149FF97718BB6CFD676459"/>
+            <w:pStyle w:val="F48F317B31B149FF97718BB6CFD6764510"/>
           </w:pPr>
           <w:r>
             <w:t>//test/</w:t>
@@ -1457,6 +1436,7 @@
     <w:rsid w:val="00D66BC9"/>
     <w:rsid w:val="00D9106C"/>
     <w:rsid w:val="00DD1536"/>
+    <w:rsid w:val="00E14417"/>
     <w:rsid w:val="00E658F2"/>
     <w:rsid w:val="00E81AAE"/>
     <w:rsid w:val="00EE13C9"/>
@@ -1677,7 +1657,7 @@
     <w:basedOn w:val="a0"/>
     <w:uiPriority w:val="99"/>
     <w:semiHidden/>
-    <w:rsid w:val="00F95232"/>
+    <w:rsid w:val="00E14417"/>
     <w:rPr>
       <w:color w:val="808080"/>
     </w:rPr>
@@ -5325,6 +5305,78 @@
   <w:style w:type="paragraph" w:customStyle="1" w:styleId="F48F317B31B149FF97718BB6CFD676459">
     <w:name w:val="F48F317B31B149FF97718BB6CFD676459"/>
     <w:rsid w:val="00F95232"/>
+    <w:rPr>
+      <w:rFonts w:eastAsiaTheme="minorHAnsi"/>
+      <w:lang w:eastAsia="en-US"/>
+    </w:rPr>
+  </w:style>
+  <w:style w:type="paragraph" w:customStyle="1" w:styleId="8D83D66CB1164013A021FD2CCC52514417">
+    <w:name w:val="8D83D66CB1164013A021FD2CCC52514417"/>
+    <w:rsid w:val="00E14417"/>
+    <w:rPr>
+      <w:rFonts w:eastAsiaTheme="minorHAnsi"/>
+      <w:lang w:eastAsia="en-US"/>
+    </w:rPr>
+  </w:style>
+  <w:style w:type="paragraph" w:customStyle="1" w:styleId="8107905755654256A493A74B403A466823">
+    <w:name w:val="8107905755654256A493A74B403A466823"/>
+    <w:rsid w:val="00E14417"/>
+    <w:rPr>
+      <w:rFonts w:eastAsiaTheme="minorHAnsi"/>
+      <w:lang w:eastAsia="en-US"/>
+    </w:rPr>
+  </w:style>
+  <w:style w:type="paragraph" w:customStyle="1" w:styleId="4F97FD3C763F4A2C92EE2B0B28358BB023">
+    <w:name w:val="4F97FD3C763F4A2C92EE2B0B28358BB023"/>
+    <w:rsid w:val="00E14417"/>
+    <w:rPr>
+      <w:rFonts w:eastAsiaTheme="minorHAnsi"/>
+      <w:lang w:eastAsia="en-US"/>
+    </w:rPr>
+  </w:style>
+  <w:style w:type="paragraph" w:customStyle="1" w:styleId="0B120A9EF5BA4271AF38B338C5BACC5444">
+    <w:name w:val="0B120A9EF5BA4271AF38B338C5BACC5444"/>
+    <w:rsid w:val="00E14417"/>
+    <w:rPr>
+      <w:rFonts w:eastAsiaTheme="minorHAnsi"/>
+      <w:lang w:eastAsia="en-US"/>
+    </w:rPr>
+  </w:style>
+  <w:style w:type="paragraph" w:customStyle="1" w:styleId="8FDB40882C554E8BB6998C142D1A498F44">
+    <w:name w:val="8FDB40882C554E8BB6998C142D1A498F44"/>
+    <w:rsid w:val="00E14417"/>
+    <w:rPr>
+      <w:rFonts w:eastAsiaTheme="minorHAnsi"/>
+      <w:lang w:eastAsia="en-US"/>
+    </w:rPr>
+  </w:style>
+  <w:style w:type="paragraph" w:customStyle="1" w:styleId="058A055EFFFB4E2E9745B34B5CBD76F945">
+    <w:name w:val="058A055EFFFB4E2E9745B34B5CBD76F945"/>
+    <w:rsid w:val="00E14417"/>
+    <w:rPr>
+      <w:rFonts w:eastAsiaTheme="minorHAnsi"/>
+      <w:lang w:eastAsia="en-US"/>
+    </w:rPr>
+  </w:style>
+  <w:style w:type="paragraph" w:customStyle="1" w:styleId="6209186819234AE58A75813DD79B1F6912">
+    <w:name w:val="6209186819234AE58A75813DD79B1F6912"/>
+    <w:rsid w:val="00E14417"/>
+    <w:rPr>
+      <w:rFonts w:eastAsiaTheme="minorHAnsi"/>
+      <w:lang w:eastAsia="en-US"/>
+    </w:rPr>
+  </w:style>
+  <w:style w:type="paragraph" w:customStyle="1" w:styleId="1B59FB409C524F9481760A4D7BBA7E9F44">
+    <w:name w:val="1B59FB409C524F9481760A4D7BBA7E9F44"/>
+    <w:rsid w:val="00E14417"/>
+    <w:rPr>
+      <w:rFonts w:eastAsiaTheme="minorHAnsi"/>
+      <w:lang w:eastAsia="en-US"/>
+    </w:rPr>
+  </w:style>
+  <w:style w:type="paragraph" w:customStyle="1" w:styleId="F48F317B31B149FF97718BB6CFD6764510">
+    <w:name w:val="F48F317B31B149FF97718BB6CFD6764510"/>
+    <w:rsid w:val="00E14417"/>
     <w:rPr>
       <w:rFonts w:eastAsiaTheme="minorHAnsi"/>
       <w:lang w:eastAsia="en-US"/>

</xml_diff>